<commit_message>
Searching values for calculation the price of pump
</commit_message>
<xml_diff>
--- a/ReadMe.docx
+++ b/ReadMe.docx
@@ -4,626 +4,98 @@
   <w:body>
     <w:p>
       <w:pPr>
-        <w:jc w:val="center"/>
+        <w:rPr>
+          <w:rFonts w:ascii="Times New Roman" w:hAnsi="Times New Roman" w:cs="Times New Roman"/>
+          <w:color w:val="343541"/>
+          <w:sz w:val="28"/>
+          <w:szCs w:val="28"/>
+        </w:rPr>
+      </w:pPr>
+      <w:r>
+        <w:rPr>
+          <w:rFonts w:ascii="Times New Roman" w:hAnsi="Times New Roman" w:cs="Times New Roman"/>
+          <w:color w:val="343541"/>
+          <w:sz w:val="28"/>
+          <w:szCs w:val="28"/>
+        </w:rPr>
+        <w:t>треба зробити наступне:</w:t>
+      </w:r>
+      <w:bookmarkStart w:id="0" w:name="_GoBack"/>
+      <w:bookmarkEnd w:id="0"/>
+    </w:p>
+    <w:p>
+      <w:pPr>
+        <w:rPr>
+          <w:rFonts w:ascii="Times New Roman" w:hAnsi="Times New Roman" w:cs="Times New Roman"/>
+          <w:color w:val="343541"/>
+          <w:sz w:val="28"/>
+          <w:szCs w:val="28"/>
+        </w:rPr>
+      </w:pPr>
+      <w:r>
+        <w:rPr>
+          <w:rFonts w:ascii="Times New Roman" w:hAnsi="Times New Roman" w:cs="Times New Roman"/>
+          <w:color w:val="343541"/>
+          <w:sz w:val="28"/>
+          <w:szCs w:val="28"/>
+        </w:rPr>
+        <w:t>1. після того як програма знайшла ціну насосу у валюті, вона запам'ятовує її для подальшого використання</w:t>
+      </w:r>
+    </w:p>
+    <w:p>
+      <w:pPr>
+        <w:rPr>
+          <w:rFonts w:ascii="Times New Roman" w:hAnsi="Times New Roman" w:cs="Times New Roman"/>
+          <w:color w:val="343541"/>
+          <w:sz w:val="28"/>
+          <w:szCs w:val="28"/>
+        </w:rPr>
+      </w:pPr>
+      <w:r>
+        <w:rPr>
+          <w:rFonts w:ascii="Times New Roman" w:hAnsi="Times New Roman" w:cs="Times New Roman"/>
+          <w:color w:val="343541"/>
+          <w:sz w:val="28"/>
+          <w:szCs w:val="28"/>
+        </w:rPr>
+        <w:t>2. потім програма починаючи з рядка, у якому знайшла ціну насосу у валюті, на цьому ж аркуші у зворотному напрямку шукає рядок з маркером «PG», знайшовши його зчитує повну назву групи знижок із другого стовпця цього рядка, наприклад, PG2, PG3, PG4 тощо,</w:t>
+      </w:r>
+    </w:p>
+    <w:p>
+      <w:pPr>
+        <w:rPr>
+          <w:rFonts w:ascii="Times New Roman" w:hAnsi="Times New Roman" w:cs="Times New Roman"/>
+          <w:color w:val="343541"/>
+          <w:sz w:val="28"/>
+          <w:szCs w:val="28"/>
+        </w:rPr>
+      </w:pPr>
+      <w:r>
+        <w:rPr>
+          <w:rFonts w:ascii="Times New Roman" w:hAnsi="Times New Roman" w:cs="Times New Roman"/>
+          <w:color w:val="343541"/>
+          <w:sz w:val="28"/>
+          <w:szCs w:val="28"/>
+        </w:rPr>
+        <w:t>3. після чого за цією назвою групи знижок на другому аркуші Excel-файлу знаходить рядок і з його другого стовпця зчитує і запам’ятовує числове значення цієї знижки</w:t>
+      </w:r>
+    </w:p>
+    <w:p>
+      <w:pPr>
         <w:rPr>
           <w:rFonts w:ascii="Times New Roman" w:hAnsi="Times New Roman" w:cs="Times New Roman"/>
           <w:sz w:val="28"/>
           <w:szCs w:val="28"/>
         </w:rPr>
       </w:pPr>
-      <w:bookmarkStart w:id="0" w:name="_GoBack"/>
       <w:r>
         <w:rPr>
           <w:rFonts w:ascii="Times New Roman" w:hAnsi="Times New Roman" w:cs="Times New Roman"/>
+          <w:color w:val="343541"/>
           <w:sz w:val="28"/>
           <w:szCs w:val="28"/>
         </w:rPr>
-        <w:t>Опис</w:t>
-      </w:r>
-    </w:p>
-    <w:bookmarkEnd w:id="0"/>
-    <w:p>
-      <w:pPr>
-        <w:jc w:val="both"/>
-        <w:rPr>
-          <w:rFonts w:ascii="Times New Roman" w:hAnsi="Times New Roman" w:cs="Times New Roman"/>
-          <w:sz w:val="28"/>
-          <w:szCs w:val="28"/>
-        </w:rPr>
-      </w:pPr>
-      <w:r>
-        <w:rPr>
-          <w:rFonts w:ascii="Times New Roman" w:hAnsi="Times New Roman" w:cs="Times New Roman"/>
-          <w:sz w:val="28"/>
-          <w:szCs w:val="28"/>
-        </w:rPr>
-        <w:t>Програма працюватиме наступним чином:</w:t>
-      </w:r>
-    </w:p>
-    <w:p>
-      <w:pPr>
-        <w:jc w:val="both"/>
-        <w:rPr>
-          <w:rFonts w:ascii="Times New Roman" w:hAnsi="Times New Roman" w:cs="Times New Roman"/>
-          <w:sz w:val="28"/>
-          <w:szCs w:val="28"/>
-        </w:rPr>
-      </w:pPr>
-      <w:r>
-        <w:rPr>
-          <w:rFonts w:ascii="Times New Roman" w:hAnsi="Times New Roman" w:cs="Times New Roman"/>
-          <w:sz w:val="28"/>
-          <w:szCs w:val="28"/>
-        </w:rPr>
-        <w:t>Користувач вводить в поле «Курс валют» поточний курс і програма запам’ятовує його для подальшого використання (навіть після закриття програми і наступного її відкриття програма пам’ятає це значення). В подальшому користувач може змінювати курс</w:t>
-      </w:r>
-      <w:r>
-        <w:rPr>
-          <w:rFonts w:ascii="Times New Roman" w:hAnsi="Times New Roman" w:cs="Times New Roman"/>
-          <w:sz w:val="28"/>
-          <w:szCs w:val="28"/>
-        </w:rPr>
-        <w:t>, вводячи його нове значення.</w:t>
-      </w:r>
-    </w:p>
-    <w:p>
-      <w:pPr>
-        <w:jc w:val="both"/>
-        <w:rPr>
-          <w:rFonts w:ascii="Times New Roman" w:hAnsi="Times New Roman" w:cs="Times New Roman"/>
-          <w:sz w:val="28"/>
-          <w:szCs w:val="28"/>
-        </w:rPr>
-      </w:pPr>
-      <w:r>
-        <w:rPr>
-          <w:rFonts w:ascii="Times New Roman" w:hAnsi="Times New Roman" w:cs="Times New Roman"/>
-          <w:sz w:val="28"/>
-          <w:szCs w:val="28"/>
-        </w:rPr>
-        <w:t xml:space="preserve">Потім </w:t>
-      </w:r>
-      <w:r>
-        <w:rPr>
-          <w:rFonts w:ascii="Times New Roman" w:hAnsi="Times New Roman" w:cs="Times New Roman"/>
-          <w:sz w:val="28"/>
-          <w:szCs w:val="28"/>
-        </w:rPr>
-        <w:t>користувач</w:t>
-      </w:r>
-      <w:r>
-        <w:rPr>
-          <w:rFonts w:ascii="Times New Roman" w:hAnsi="Times New Roman" w:cs="Times New Roman"/>
-          <w:sz w:val="28"/>
-          <w:szCs w:val="28"/>
-        </w:rPr>
-        <w:t xml:space="preserve"> в вводить в поле «Назва або артикул насосу» відповідні дані: назву або артикул насосу. Програма за одним із цих значень шукає відповідний рядок у </w:t>
-      </w:r>
-      <w:r>
-        <w:rPr>
-          <w:rFonts w:ascii="Times New Roman" w:hAnsi="Times New Roman" w:cs="Times New Roman"/>
-          <w:sz w:val="28"/>
-          <w:szCs w:val="28"/>
-          <w:lang w:val="en-US"/>
-        </w:rPr>
-        <w:t>Excel</w:t>
-      </w:r>
-      <w:r>
-        <w:rPr>
-          <w:rFonts w:ascii="Times New Roman" w:hAnsi="Times New Roman" w:cs="Times New Roman"/>
-          <w:sz w:val="28"/>
-          <w:szCs w:val="28"/>
-          <w:lang w:val="ru-RU"/>
-        </w:rPr>
-        <w:t>-</w:t>
-      </w:r>
-      <w:r>
-        <w:rPr>
-          <w:rFonts w:ascii="Times New Roman" w:hAnsi="Times New Roman" w:cs="Times New Roman"/>
-          <w:sz w:val="28"/>
-          <w:szCs w:val="28"/>
-        </w:rPr>
-        <w:t>файл</w:t>
-      </w:r>
-      <w:r>
-        <w:rPr>
-          <w:rFonts w:ascii="Times New Roman" w:hAnsi="Times New Roman" w:cs="Times New Roman"/>
-          <w:sz w:val="28"/>
-          <w:szCs w:val="28"/>
-        </w:rPr>
-        <w:t>і і у його третьому стовпці зчитує ціну насосу у валюті та запам’ятовує її для подальшого використання.</w:t>
-      </w:r>
-    </w:p>
-    <w:p>
-      <w:pPr>
-        <w:jc w:val="both"/>
-        <w:rPr>
-          <w:rFonts w:ascii="Times New Roman" w:hAnsi="Times New Roman" w:cs="Times New Roman"/>
-          <w:sz w:val="28"/>
-          <w:szCs w:val="28"/>
-        </w:rPr>
-      </w:pPr>
-      <w:r>
-        <w:rPr>
-          <w:rFonts w:ascii="Times New Roman" w:hAnsi="Times New Roman" w:cs="Times New Roman"/>
-          <w:sz w:val="28"/>
-          <w:szCs w:val="28"/>
-        </w:rPr>
-        <w:t>Потім програма починає «підніматися» пошуком вгору та шукати рядок з маркером «</w:t>
-      </w:r>
-      <w:r>
-        <w:rPr>
-          <w:rFonts w:ascii="Times New Roman" w:hAnsi="Times New Roman" w:cs="Times New Roman"/>
-          <w:sz w:val="28"/>
-          <w:szCs w:val="28"/>
-          <w:lang w:val="en-US"/>
-        </w:rPr>
-        <w:t>PG</w:t>
-      </w:r>
-      <w:r>
-        <w:rPr>
-          <w:rFonts w:ascii="Times New Roman" w:hAnsi="Times New Roman" w:cs="Times New Roman"/>
-          <w:sz w:val="28"/>
-          <w:szCs w:val="28"/>
-        </w:rPr>
-        <w:t xml:space="preserve">», знайшовши його вона зчитує повну назву групи знижок із другого стовпця цього рядка, наприклад, </w:t>
-      </w:r>
-      <w:r>
-        <w:rPr>
-          <w:rFonts w:ascii="Times New Roman" w:hAnsi="Times New Roman" w:cs="Times New Roman"/>
-          <w:sz w:val="28"/>
-          <w:szCs w:val="28"/>
-        </w:rPr>
-        <w:t>«</w:t>
-      </w:r>
-      <w:r>
-        <w:rPr>
-          <w:rFonts w:ascii="Times New Roman" w:hAnsi="Times New Roman" w:cs="Times New Roman"/>
-          <w:sz w:val="28"/>
-          <w:szCs w:val="28"/>
-          <w:lang w:val="en-US"/>
-        </w:rPr>
-        <w:t>PG</w:t>
-      </w:r>
-      <w:r>
-        <w:rPr>
-          <w:rFonts w:ascii="Times New Roman" w:hAnsi="Times New Roman" w:cs="Times New Roman"/>
-          <w:sz w:val="28"/>
-          <w:szCs w:val="28"/>
-        </w:rPr>
-        <w:t>2</w:t>
-      </w:r>
-      <w:r>
-        <w:rPr>
-          <w:rFonts w:ascii="Times New Roman" w:hAnsi="Times New Roman" w:cs="Times New Roman"/>
-          <w:sz w:val="28"/>
-          <w:szCs w:val="28"/>
-        </w:rPr>
-        <w:t>»</w:t>
-      </w:r>
-      <w:r>
-        <w:rPr>
-          <w:rFonts w:ascii="Times New Roman" w:hAnsi="Times New Roman" w:cs="Times New Roman"/>
-          <w:sz w:val="28"/>
-          <w:szCs w:val="28"/>
-        </w:rPr>
-        <w:t xml:space="preserve">. За цією назвою на другому аркуші </w:t>
-      </w:r>
-      <w:r>
-        <w:rPr>
-          <w:rFonts w:ascii="Times New Roman" w:hAnsi="Times New Roman" w:cs="Times New Roman"/>
-          <w:sz w:val="28"/>
-          <w:szCs w:val="28"/>
-          <w:lang w:val="en-US"/>
-        </w:rPr>
-        <w:t>Excel</w:t>
-      </w:r>
-      <w:r>
-        <w:rPr>
-          <w:rFonts w:ascii="Times New Roman" w:hAnsi="Times New Roman" w:cs="Times New Roman"/>
-          <w:sz w:val="28"/>
-          <w:szCs w:val="28"/>
-          <w:lang w:val="ru-RU"/>
-        </w:rPr>
-        <w:t>-</w:t>
-      </w:r>
-      <w:r>
-        <w:rPr>
-          <w:rFonts w:ascii="Times New Roman" w:hAnsi="Times New Roman" w:cs="Times New Roman"/>
-          <w:sz w:val="28"/>
-          <w:szCs w:val="28"/>
-        </w:rPr>
-        <w:t>файлу</w:t>
-      </w:r>
-      <w:r>
-        <w:rPr>
-          <w:rFonts w:ascii="Times New Roman" w:hAnsi="Times New Roman" w:cs="Times New Roman"/>
-          <w:sz w:val="28"/>
-          <w:szCs w:val="28"/>
-          <w:lang w:val="ru-RU"/>
-        </w:rPr>
-        <w:t xml:space="preserve"> </w:t>
-      </w:r>
-      <w:r>
-        <w:rPr>
-          <w:rFonts w:ascii="Times New Roman" w:hAnsi="Times New Roman" w:cs="Times New Roman"/>
-          <w:sz w:val="28"/>
-          <w:szCs w:val="28"/>
-        </w:rPr>
-        <w:t>програма знаходить рядок і з другого стовпця зчитує і з</w:t>
-      </w:r>
-      <w:r>
-        <w:rPr>
-          <w:rFonts w:ascii="Times New Roman" w:hAnsi="Times New Roman" w:cs="Times New Roman"/>
-          <w:sz w:val="28"/>
-          <w:szCs w:val="28"/>
-        </w:rPr>
-        <w:t>апам’ятовує</w:t>
-      </w:r>
-      <w:r>
-        <w:rPr>
-          <w:rFonts w:ascii="Times New Roman" w:hAnsi="Times New Roman" w:cs="Times New Roman"/>
-          <w:sz w:val="28"/>
-          <w:szCs w:val="28"/>
-        </w:rPr>
-        <w:t xml:space="preserve"> числове значення цієї знижки.</w:t>
-      </w:r>
-    </w:p>
-    <w:p>
-      <w:pPr>
-        <w:jc w:val="both"/>
-        <w:rPr>
-          <w:rFonts w:ascii="Times New Roman" w:hAnsi="Times New Roman" w:cs="Times New Roman"/>
-          <w:sz w:val="28"/>
-          <w:szCs w:val="28"/>
-        </w:rPr>
-      </w:pPr>
-      <w:r>
-        <w:rPr>
-          <w:rFonts w:ascii="Times New Roman" w:hAnsi="Times New Roman" w:cs="Times New Roman"/>
-          <w:sz w:val="28"/>
-          <w:szCs w:val="28"/>
-        </w:rPr>
-        <w:t>Потім, маючи значення курсу валют, ціни у валюті та знижки, програма обчислює значення ціни насосу у гривнях, а також виводить його таким чином, щоб користувач міг його скопіювати для подальшої вставки куди-небудь.</w:t>
-      </w:r>
-    </w:p>
-    <w:p>
-      <w:pPr>
-        <w:jc w:val="both"/>
-        <w:rPr>
-          <w:rFonts w:ascii="Times New Roman" w:hAnsi="Times New Roman" w:cs="Times New Roman"/>
-          <w:sz w:val="28"/>
-          <w:szCs w:val="28"/>
-        </w:rPr>
-      </w:pPr>
-      <w:r>
-        <w:rPr>
-          <w:rFonts w:ascii="Times New Roman" w:hAnsi="Times New Roman" w:cs="Times New Roman"/>
-          <w:sz w:val="28"/>
-          <w:szCs w:val="28"/>
-        </w:rPr>
-        <w:t>Також повинен бути перемикач для виводу ціни без ПДВ/ з ПДВ.</w:t>
-      </w:r>
-    </w:p>
-    <w:p>
-      <w:pPr>
-        <w:jc w:val="both"/>
-        <w:rPr>
-          <w:rFonts w:ascii="Times New Roman" w:hAnsi="Times New Roman" w:cs="Times New Roman"/>
-          <w:sz w:val="28"/>
-          <w:szCs w:val="28"/>
-        </w:rPr>
-      </w:pPr>
-    </w:p>
-    <w:p>
-      <w:pPr>
-        <w:jc w:val="center"/>
-        <w:rPr>
-          <w:rFonts w:ascii="Times New Roman" w:hAnsi="Times New Roman" w:cs="Times New Roman"/>
-          <w:sz w:val="28"/>
-          <w:szCs w:val="28"/>
-        </w:rPr>
-      </w:pPr>
-      <w:r>
-        <w:rPr>
-          <w:rFonts w:ascii="Times New Roman" w:hAnsi="Times New Roman" w:cs="Times New Roman"/>
-          <w:sz w:val="28"/>
-          <w:szCs w:val="28"/>
-        </w:rPr>
-        <w:t>План</w:t>
-      </w:r>
-    </w:p>
-    <w:p>
-      <w:pPr>
-        <w:pStyle w:val="a5"/>
-        <w:numPr>
-          <w:ilvl w:val="0"/>
-          <w:numId w:val="11"/>
-        </w:numPr>
-        <w:spacing w:after="0" w:line="240" w:lineRule="auto"/>
-        <w:jc w:val="both"/>
-        <w:rPr>
-          <w:rFonts w:ascii="Times New Roman" w:hAnsi="Times New Roman" w:cs="Times New Roman"/>
-          <w:strike/>
-          <w:sz w:val="28"/>
-          <w:szCs w:val="28"/>
-        </w:rPr>
-      </w:pPr>
-      <w:r>
-        <w:rPr>
-          <w:rFonts w:ascii="Times New Roman" w:hAnsi="Times New Roman" w:cs="Times New Roman"/>
-          <w:b/>
-          <w:bCs/>
-          <w:strike/>
-          <w:sz w:val="28"/>
-          <w:szCs w:val="28"/>
-        </w:rPr>
-        <w:t>Збереження курсу валюти</w:t>
-      </w:r>
-      <w:r>
-        <w:rPr>
-          <w:rFonts w:ascii="Times New Roman" w:hAnsi="Times New Roman" w:cs="Times New Roman"/>
-          <w:strike/>
-          <w:sz w:val="28"/>
-          <w:szCs w:val="28"/>
-        </w:rPr>
-        <w:t>: Спочатку дозвольте користувачеві ввести та зберегти курс валюти.</w:t>
-      </w:r>
-    </w:p>
-    <w:p>
-      <w:pPr>
-        <w:pStyle w:val="a5"/>
-        <w:numPr>
-          <w:ilvl w:val="0"/>
-          <w:numId w:val="11"/>
-        </w:numPr>
-        <w:spacing w:after="0" w:line="240" w:lineRule="auto"/>
-        <w:jc w:val="both"/>
-        <w:rPr>
-          <w:rFonts w:ascii="Times New Roman" w:hAnsi="Times New Roman" w:cs="Times New Roman"/>
-          <w:sz w:val="28"/>
-          <w:szCs w:val="28"/>
-        </w:rPr>
-      </w:pPr>
-      <w:r>
-        <w:rPr>
-          <w:rFonts w:ascii="Times New Roman" w:hAnsi="Times New Roman" w:cs="Times New Roman"/>
-          <w:b/>
-          <w:bCs/>
-          <w:sz w:val="28"/>
-          <w:szCs w:val="28"/>
-        </w:rPr>
-        <w:t>Введення артикулу або назви насосу</w:t>
-      </w:r>
-      <w:r>
-        <w:rPr>
-          <w:rFonts w:ascii="Times New Roman" w:hAnsi="Times New Roman" w:cs="Times New Roman"/>
-          <w:sz w:val="28"/>
-          <w:szCs w:val="28"/>
-        </w:rPr>
-        <w:t>: Після цього надайте можливість користувачеві ввести артикул або назву насосу.</w:t>
-      </w:r>
-    </w:p>
-    <w:p>
-      <w:pPr>
-        <w:pStyle w:val="a5"/>
-        <w:numPr>
-          <w:ilvl w:val="0"/>
-          <w:numId w:val="11"/>
-        </w:numPr>
-        <w:spacing w:after="0" w:line="240" w:lineRule="auto"/>
-        <w:jc w:val="both"/>
-        <w:rPr>
-          <w:rFonts w:ascii="Times New Roman" w:hAnsi="Times New Roman" w:cs="Times New Roman"/>
-          <w:sz w:val="28"/>
-          <w:szCs w:val="28"/>
-        </w:rPr>
-      </w:pPr>
-      <w:r>
-        <w:rPr>
-          <w:rFonts w:ascii="Times New Roman" w:hAnsi="Times New Roman" w:cs="Times New Roman"/>
-          <w:b/>
-          <w:bCs/>
-          <w:sz w:val="28"/>
-          <w:szCs w:val="28"/>
-        </w:rPr>
-        <w:t>Зчитування ціни насосу у валюті</w:t>
-      </w:r>
-      <w:r>
-        <w:rPr>
-          <w:rFonts w:ascii="Times New Roman" w:hAnsi="Times New Roman" w:cs="Times New Roman"/>
-          <w:sz w:val="28"/>
-          <w:szCs w:val="28"/>
-        </w:rPr>
-        <w:t>: За одним із введених користувачем значень шукайте відповідний рядок у вашому Excel-файлі і зчитуйте ціну насосу у валюті.</w:t>
-      </w:r>
-    </w:p>
-    <w:p>
-      <w:pPr>
-        <w:pStyle w:val="a5"/>
-        <w:numPr>
-          <w:ilvl w:val="0"/>
-          <w:numId w:val="11"/>
-        </w:numPr>
-        <w:spacing w:after="0" w:line="240" w:lineRule="auto"/>
-        <w:jc w:val="both"/>
-        <w:rPr>
-          <w:rFonts w:ascii="Times New Roman" w:hAnsi="Times New Roman" w:cs="Times New Roman"/>
-          <w:sz w:val="28"/>
-          <w:szCs w:val="28"/>
-        </w:rPr>
-      </w:pPr>
-      <w:r>
-        <w:rPr>
-          <w:rFonts w:ascii="Times New Roman" w:hAnsi="Times New Roman" w:cs="Times New Roman"/>
-          <w:b/>
-          <w:bCs/>
-          <w:sz w:val="28"/>
-          <w:szCs w:val="28"/>
-        </w:rPr>
-        <w:t>Пошук групи знижок</w:t>
-      </w:r>
-      <w:r>
-        <w:rPr>
-          <w:rFonts w:ascii="Times New Roman" w:hAnsi="Times New Roman" w:cs="Times New Roman"/>
-          <w:sz w:val="28"/>
-          <w:szCs w:val="28"/>
-        </w:rPr>
-        <w:t>: Після отримання ціни насосу, почніть "підніматися" вгору в пошуку групи знижок.</w:t>
-      </w:r>
-    </w:p>
-    <w:p>
-      <w:pPr>
-        <w:pStyle w:val="a5"/>
-        <w:numPr>
-          <w:ilvl w:val="0"/>
-          <w:numId w:val="11"/>
-        </w:numPr>
-        <w:spacing w:after="0" w:line="240" w:lineRule="auto"/>
-        <w:jc w:val="both"/>
-        <w:rPr>
-          <w:rFonts w:ascii="Times New Roman" w:hAnsi="Times New Roman" w:cs="Times New Roman"/>
-          <w:sz w:val="28"/>
-          <w:szCs w:val="28"/>
-        </w:rPr>
-      </w:pPr>
-      <w:r>
-        <w:rPr>
-          <w:rFonts w:ascii="Times New Roman" w:hAnsi="Times New Roman" w:cs="Times New Roman"/>
-          <w:b/>
-          <w:bCs/>
-          <w:sz w:val="28"/>
-          <w:szCs w:val="28"/>
-        </w:rPr>
-        <w:t>Зчитування числового значення знижки</w:t>
-      </w:r>
-      <w:r>
-        <w:rPr>
-          <w:rFonts w:ascii="Times New Roman" w:hAnsi="Times New Roman" w:cs="Times New Roman"/>
-          <w:sz w:val="28"/>
-          <w:szCs w:val="28"/>
-        </w:rPr>
-        <w:t>: Знайдіть групу знижок і зчитайте числове значення знижки.</w:t>
-      </w:r>
-    </w:p>
-    <w:p>
-      <w:pPr>
-        <w:pStyle w:val="a5"/>
-        <w:numPr>
-          <w:ilvl w:val="0"/>
-          <w:numId w:val="11"/>
-        </w:numPr>
-        <w:spacing w:after="0" w:line="240" w:lineRule="auto"/>
-        <w:jc w:val="both"/>
-        <w:rPr>
-          <w:rFonts w:ascii="Times New Roman" w:hAnsi="Times New Roman" w:cs="Times New Roman"/>
-          <w:sz w:val="28"/>
-          <w:szCs w:val="28"/>
-        </w:rPr>
-      </w:pPr>
-      <w:r>
-        <w:rPr>
-          <w:rFonts w:ascii="Times New Roman" w:hAnsi="Times New Roman" w:cs="Times New Roman"/>
-          <w:b/>
-          <w:bCs/>
-          <w:sz w:val="28"/>
-          <w:szCs w:val="28"/>
-        </w:rPr>
-        <w:t>Обчислення ціни насосу у гривнях</w:t>
-      </w:r>
-      <w:r>
-        <w:rPr>
-          <w:rFonts w:ascii="Times New Roman" w:hAnsi="Times New Roman" w:cs="Times New Roman"/>
-          <w:sz w:val="28"/>
-          <w:szCs w:val="28"/>
-        </w:rPr>
-        <w:t>: Використовуйте отримані дані для обчислення ціни насосу у гривнях.</w:t>
-      </w:r>
-    </w:p>
-    <w:p>
-      <w:pPr>
-        <w:pStyle w:val="a5"/>
-        <w:numPr>
-          <w:ilvl w:val="0"/>
-          <w:numId w:val="11"/>
-        </w:numPr>
-        <w:spacing w:after="0" w:line="240" w:lineRule="auto"/>
-        <w:jc w:val="both"/>
-        <w:rPr>
-          <w:rFonts w:ascii="Times New Roman" w:hAnsi="Times New Roman" w:cs="Times New Roman"/>
-          <w:sz w:val="28"/>
-          <w:szCs w:val="28"/>
-        </w:rPr>
-      </w:pPr>
-      <w:r>
-        <w:rPr>
-          <w:rFonts w:ascii="Times New Roman" w:hAnsi="Times New Roman" w:cs="Times New Roman"/>
-          <w:b/>
-          <w:bCs/>
-          <w:sz w:val="28"/>
-          <w:szCs w:val="28"/>
-        </w:rPr>
-        <w:t>Виведення результату для користувача</w:t>
-      </w:r>
-      <w:r>
-        <w:rPr>
-          <w:rFonts w:ascii="Times New Roman" w:hAnsi="Times New Roman" w:cs="Times New Roman"/>
-          <w:sz w:val="28"/>
-          <w:szCs w:val="28"/>
-        </w:rPr>
-        <w:t xml:space="preserve">: </w:t>
-      </w:r>
-      <w:proofErr w:type="spellStart"/>
-      <w:r>
-        <w:rPr>
-          <w:rFonts w:ascii="Times New Roman" w:hAnsi="Times New Roman" w:cs="Times New Roman"/>
-          <w:sz w:val="28"/>
-          <w:szCs w:val="28"/>
-        </w:rPr>
-        <w:t>Представте</w:t>
-      </w:r>
-      <w:proofErr w:type="spellEnd"/>
-      <w:r>
-        <w:rPr>
-          <w:rFonts w:ascii="Times New Roman" w:hAnsi="Times New Roman" w:cs="Times New Roman"/>
-          <w:sz w:val="28"/>
-          <w:szCs w:val="28"/>
-        </w:rPr>
-        <w:t xml:space="preserve"> результат користувачу так, щоб він міг його зручно скопіювати або вставити. Додайте також перемикач для виводу ціни з ПДВ/без ПДВ.</w:t>
-      </w:r>
-    </w:p>
-    <w:p>
-      <w:pPr>
-        <w:pStyle w:val="a5"/>
-        <w:numPr>
-          <w:ilvl w:val="0"/>
-          <w:numId w:val="11"/>
-        </w:numPr>
-        <w:spacing w:after="0" w:line="240" w:lineRule="auto"/>
-        <w:jc w:val="both"/>
-        <w:rPr>
-          <w:rFonts w:ascii="Times New Roman" w:hAnsi="Times New Roman" w:cs="Times New Roman"/>
-          <w:sz w:val="28"/>
-          <w:szCs w:val="28"/>
-        </w:rPr>
-      </w:pPr>
-      <w:r>
-        <w:rPr>
-          <w:rFonts w:ascii="Times New Roman" w:hAnsi="Times New Roman" w:cs="Times New Roman"/>
-          <w:b/>
-          <w:bCs/>
-          <w:sz w:val="28"/>
-          <w:szCs w:val="28"/>
-        </w:rPr>
-        <w:t>Збереження налаштувань</w:t>
-      </w:r>
-      <w:r>
-        <w:rPr>
-          <w:rFonts w:ascii="Times New Roman" w:hAnsi="Times New Roman" w:cs="Times New Roman"/>
-          <w:sz w:val="28"/>
-          <w:szCs w:val="28"/>
-        </w:rPr>
-        <w:t>: Збережіть налаштування (курс валюти), щоб користувач міг працювати з ними при наступному вході до програми.</w:t>
+        <w:t>4. таким чином маючи значення курсу валют, значення ціни насосу у валюті та значення знижки, можна буде приступити до розрахунку ціни насосу у гривнях</w:t>
       </w:r>
     </w:p>
     <w:sectPr>
@@ -2608,7 +2080,7 @@
 </file>
 
 <file path=customXml/itemProps1.xml><?xml version="1.0" encoding="utf-8"?>
-<ds:datastoreItem xmlns:ds="http://schemas.openxmlformats.org/officeDocument/2006/customXml" ds:itemID="{DB1A4796-2232-43E8-A750-1811B3B5C176}">
+<ds:datastoreItem xmlns:ds="http://schemas.openxmlformats.org/officeDocument/2006/customXml" ds:itemID="{79436BA2-05BD-4ECA-ACA8-C081FCA31972}">
   <ds:schemaRefs>
     <ds:schemaRef ds:uri="http://schemas.openxmlformats.org/officeDocument/2006/bibliography"/>
   </ds:schemaRefs>

</xml_diff>

<commit_message>
Development of data search logic for calculating the pump price in hryvnias.
</commit_message>
<xml_diff>
--- a/ReadMe.docx
+++ b/ReadMe.docx
@@ -11,7 +11,6 @@
           <w:szCs w:val="28"/>
         </w:rPr>
       </w:pPr>
-      <w:bookmarkStart w:id="0" w:name="_GoBack"/>
       <w:r>
         <w:rPr>
           <w:rFonts w:ascii="Times New Roman" w:hAnsi="Times New Roman" w:cs="Times New Roman"/>
@@ -19,25 +18,6 @@
           <w:szCs w:val="28"/>
         </w:rPr>
         <w:t>Опис</w:t>
-      </w:r>
-    </w:p>
-    <w:bookmarkEnd w:id="0"/>
-    <w:p>
-      <w:pPr>
-        <w:jc w:val="both"/>
-        <w:rPr>
-          <w:rFonts w:ascii="Times New Roman" w:hAnsi="Times New Roman" w:cs="Times New Roman"/>
-          <w:sz w:val="28"/>
-          <w:szCs w:val="28"/>
-        </w:rPr>
-      </w:pPr>
-      <w:r>
-        <w:rPr>
-          <w:rFonts w:ascii="Times New Roman" w:hAnsi="Times New Roman" w:cs="Times New Roman"/>
-          <w:sz w:val="28"/>
-          <w:szCs w:val="28"/>
-        </w:rPr>
-        <w:t>Програма працюватиме наступним чином:</w:t>
       </w:r>
     </w:p>
     <w:p>
@@ -55,15 +35,7 @@
           <w:sz w:val="28"/>
           <w:szCs w:val="28"/>
         </w:rPr>
-        <w:t>Користувач вводить в поле «Курс валют» поточний курс і програма запам’ятовує його для подальшого використання (навіть після закриття програми і наступного її відкриття програма пам’ятає це значення). В подальшому користувач може змінювати курс</w:t>
-      </w:r>
-      <w:r>
-        <w:rPr>
-          <w:rFonts w:ascii="Times New Roman" w:hAnsi="Times New Roman" w:cs="Times New Roman"/>
-          <w:sz w:val="28"/>
-          <w:szCs w:val="28"/>
-        </w:rPr>
-        <w:t>, вводячи його нове значення.</w:t>
+        <w:t>Програма працюватиме наступним чином:</w:t>
       </w:r>
     </w:p>
     <w:p>
@@ -81,57 +53,15 @@
           <w:sz w:val="28"/>
           <w:szCs w:val="28"/>
         </w:rPr>
-        <w:t xml:space="preserve">Потім </w:t>
-      </w:r>
-      <w:r>
-        <w:rPr>
-          <w:rFonts w:ascii="Times New Roman" w:hAnsi="Times New Roman" w:cs="Times New Roman"/>
-          <w:sz w:val="28"/>
-          <w:szCs w:val="28"/>
-        </w:rPr>
-        <w:t>користувач</w:t>
-      </w:r>
-      <w:r>
-        <w:rPr>
-          <w:rFonts w:ascii="Times New Roman" w:hAnsi="Times New Roman" w:cs="Times New Roman"/>
-          <w:sz w:val="28"/>
-          <w:szCs w:val="28"/>
-        </w:rPr>
-        <w:t xml:space="preserve"> в вводить в поле «Назва або артикул насосу» відповідні дані: назву або артикул насосу. Програма за одним із цих значень шукає відповідний рядок у </w:t>
-      </w:r>
-      <w:r>
-        <w:rPr>
-          <w:rFonts w:ascii="Times New Roman" w:hAnsi="Times New Roman" w:cs="Times New Roman"/>
-          <w:sz w:val="28"/>
-          <w:szCs w:val="28"/>
-          <w:lang w:val="en-US"/>
-        </w:rPr>
-        <w:t>Excel</w:t>
-      </w:r>
-      <w:r>
-        <w:rPr>
-          <w:rFonts w:ascii="Times New Roman" w:hAnsi="Times New Roman" w:cs="Times New Roman"/>
-          <w:sz w:val="28"/>
-          <w:szCs w:val="28"/>
-          <w:lang w:val="ru-RU"/>
-        </w:rPr>
-        <w:t>-</w:t>
-      </w:r>
-      <w:r>
-        <w:rPr>
-          <w:rFonts w:ascii="Times New Roman" w:hAnsi="Times New Roman" w:cs="Times New Roman"/>
-          <w:sz w:val="28"/>
-          <w:szCs w:val="28"/>
-        </w:rPr>
-        <w:t>файл</w:t>
-      </w:r>
-      <w:r>
-        <w:rPr>
-          <w:rFonts w:ascii="Times New Roman" w:hAnsi="Times New Roman" w:cs="Times New Roman"/>
-          <w:sz w:val="28"/>
-          <w:szCs w:val="28"/>
-        </w:rPr>
-        <w:t>і і у його третьому стовпці зчитує ціну насосу у валюті та запам’ятовує її для подальшого використання.</w:t>
+        <w:t>Користувач вводить в поле «Курс валют» поточний курс і програма запам’ятовує його для подальшого використання (навіть після закриття програми і наступного її відкриття програма пам’ятає це значення). В подальшому користувач може змінювати курс</w:t>
+      </w:r>
+      <w:r>
+        <w:rPr>
+          <w:rFonts w:ascii="Times New Roman" w:hAnsi="Times New Roman" w:cs="Times New Roman"/>
+          <w:sz w:val="28"/>
+          <w:szCs w:val="28"/>
+        </w:rPr>
+        <w:t>, вводячи його нове значення.</w:t>
       </w:r>
     </w:p>
     <w:p>
@@ -149,6 +79,50 @@
           <w:sz w:val="28"/>
           <w:szCs w:val="28"/>
         </w:rPr>
+        <w:t xml:space="preserve">Потім користувач в вводить в поле «Назва або артикул насосу» відповідні дані: назву або артикул насосу. Програма за одним із цих значень шукає відповідний рядок у </w:t>
+      </w:r>
+      <w:r>
+        <w:rPr>
+          <w:rFonts w:ascii="Times New Roman" w:hAnsi="Times New Roman" w:cs="Times New Roman"/>
+          <w:sz w:val="28"/>
+          <w:szCs w:val="28"/>
+          <w:lang w:val="en-US"/>
+        </w:rPr>
+        <w:t>Excel</w:t>
+      </w:r>
+      <w:r>
+        <w:rPr>
+          <w:rFonts w:ascii="Times New Roman" w:hAnsi="Times New Roman" w:cs="Times New Roman"/>
+          <w:sz w:val="28"/>
+          <w:szCs w:val="28"/>
+          <w:lang w:val="ru-RU"/>
+        </w:rPr>
+        <w:t>-</w:t>
+      </w:r>
+      <w:r>
+        <w:rPr>
+          <w:rFonts w:ascii="Times New Roman" w:hAnsi="Times New Roman" w:cs="Times New Roman"/>
+          <w:sz w:val="28"/>
+          <w:szCs w:val="28"/>
+        </w:rPr>
+        <w:t>файлі і у його третьому стовпці зчитує ціну насосу у валюті та запам’ятовує її для подальшого використання.</w:t>
+      </w:r>
+    </w:p>
+    <w:p>
+      <w:pPr>
+        <w:jc w:val="both"/>
+        <w:rPr>
+          <w:rFonts w:ascii="Times New Roman" w:hAnsi="Times New Roman" w:cs="Times New Roman"/>
+          <w:sz w:val="28"/>
+          <w:szCs w:val="28"/>
+        </w:rPr>
+      </w:pPr>
+      <w:r>
+        <w:rPr>
+          <w:rFonts w:ascii="Times New Roman" w:hAnsi="Times New Roman" w:cs="Times New Roman"/>
+          <w:sz w:val="28"/>
+          <w:szCs w:val="28"/>
+        </w:rPr>
         <w:t>Потім програма починає «підніматися» пошуком вгору та шукати рядок з маркером «</w:t>
       </w:r>
       <w:r>
@@ -166,15 +140,7 @@
           <w:sz w:val="28"/>
           <w:szCs w:val="28"/>
         </w:rPr>
-        <w:t xml:space="preserve">», знайшовши його вона зчитує повну назву групи знижок із другого стовпця цього рядка, наприклад, </w:t>
-      </w:r>
-      <w:r>
-        <w:rPr>
-          <w:rFonts w:ascii="Times New Roman" w:hAnsi="Times New Roman" w:cs="Times New Roman"/>
-          <w:sz w:val="28"/>
-          <w:szCs w:val="28"/>
-        </w:rPr>
-        <w:t>«</w:t>
+        <w:t>», знайшовши його вона зчитує повну назву групи знижок із другого стовпця цього рядка, наприклад, «</w:t>
       </w:r>
       <w:r>
         <w:rPr>
@@ -191,23 +157,7 @@
           <w:sz w:val="28"/>
           <w:szCs w:val="28"/>
         </w:rPr>
-        <w:t>2</w:t>
-      </w:r>
-      <w:r>
-        <w:rPr>
-          <w:rFonts w:ascii="Times New Roman" w:hAnsi="Times New Roman" w:cs="Times New Roman"/>
-          <w:sz w:val="28"/>
-          <w:szCs w:val="28"/>
-        </w:rPr>
-        <w:t>»</w:t>
-      </w:r>
-      <w:r>
-        <w:rPr>
-          <w:rFonts w:ascii="Times New Roman" w:hAnsi="Times New Roman" w:cs="Times New Roman"/>
-          <w:sz w:val="28"/>
-          <w:szCs w:val="28"/>
-        </w:rPr>
-        <w:t xml:space="preserve">. За цією назвою на другому аркуші </w:t>
+        <w:t xml:space="preserve">2». За цією назвою на другому аркуші </w:t>
       </w:r>
       <w:r>
         <w:rPr>
@@ -250,23 +200,7 @@
           <w:sz w:val="28"/>
           <w:szCs w:val="28"/>
         </w:rPr>
-        <w:t>програма знаходить рядок і з другого стовпця зчитує і з</w:t>
-      </w:r>
-      <w:r>
-        <w:rPr>
-          <w:rFonts w:ascii="Times New Roman" w:hAnsi="Times New Roman" w:cs="Times New Roman"/>
-          <w:sz w:val="28"/>
-          <w:szCs w:val="28"/>
-        </w:rPr>
-        <w:t>апам’ятовує</w:t>
-      </w:r>
-      <w:r>
-        <w:rPr>
-          <w:rFonts w:ascii="Times New Roman" w:hAnsi="Times New Roman" w:cs="Times New Roman"/>
-          <w:sz w:val="28"/>
-          <w:szCs w:val="28"/>
-        </w:rPr>
-        <w:t xml:space="preserve"> числове значення цієї знижки.</w:t>
+        <w:t>програма знаходить рядок і з другого стовпця зчитує і запам’ятовує числове значення цієї знижки.</w:t>
       </w:r>
     </w:p>
     <w:p>
@@ -381,15 +315,18 @@
         <w:jc w:val="both"/>
         <w:rPr>
           <w:rFonts w:ascii="Times New Roman" w:hAnsi="Times New Roman" w:cs="Times New Roman"/>
-          <w:sz w:val="28"/>
-          <w:szCs w:val="28"/>
-        </w:rPr>
-      </w:pPr>
+          <w:strike/>
+          <w:sz w:val="28"/>
+          <w:szCs w:val="28"/>
+        </w:rPr>
+      </w:pPr>
+      <w:bookmarkStart w:id="0" w:name="_GoBack"/>
       <w:r>
         <w:rPr>
           <w:rFonts w:ascii="Times New Roman" w:hAnsi="Times New Roman" w:cs="Times New Roman"/>
           <w:b/>
           <w:bCs/>
+          <w:strike/>
           <w:sz w:val="28"/>
           <w:szCs w:val="28"/>
         </w:rPr>
@@ -398,6 +335,7 @@
       <w:r>
         <w:rPr>
           <w:rFonts w:ascii="Times New Roman" w:hAnsi="Times New Roman" w:cs="Times New Roman"/>
+          <w:strike/>
           <w:sz w:val="28"/>
           <w:szCs w:val="28"/>
         </w:rPr>
@@ -415,6 +353,7 @@
         <w:jc w:val="both"/>
         <w:rPr>
           <w:rFonts w:ascii="Times New Roman" w:hAnsi="Times New Roman" w:cs="Times New Roman"/>
+          <w:strike/>
           <w:sz w:val="28"/>
           <w:szCs w:val="28"/>
         </w:rPr>
@@ -424,6 +363,7 @@
           <w:rFonts w:ascii="Times New Roman" w:hAnsi="Times New Roman" w:cs="Times New Roman"/>
           <w:b/>
           <w:bCs/>
+          <w:strike/>
           <w:sz w:val="28"/>
           <w:szCs w:val="28"/>
         </w:rPr>
@@ -432,12 +372,14 @@
       <w:r>
         <w:rPr>
           <w:rFonts w:ascii="Times New Roman" w:hAnsi="Times New Roman" w:cs="Times New Roman"/>
+          <w:strike/>
           <w:sz w:val="28"/>
           <w:szCs w:val="28"/>
         </w:rPr>
         <w:t>: За одним із введених користувачем значень шукайте відповідний рядок у вашому Excel-файлі і зчитуйте ціну насосу у валюті.</w:t>
       </w:r>
     </w:p>
+    <w:bookmarkEnd w:id="0"/>
     <w:p>
       <w:pPr>
         <w:pStyle w:val="a5"/>
@@ -2608,7 +2550,7 @@
 </file>
 
 <file path=customXml/itemProps1.xml><?xml version="1.0" encoding="utf-8"?>
-<ds:datastoreItem xmlns:ds="http://schemas.openxmlformats.org/officeDocument/2006/customXml" ds:itemID="{DB1A4796-2232-43E8-A750-1811B3B5C176}">
+<ds:datastoreItem xmlns:ds="http://schemas.openxmlformats.org/officeDocument/2006/customXml" ds:itemID="{1F024E0E-EEB5-4AA8-9B15-2496F136EFF6}">
   <ds:schemaRefs>
     <ds:schemaRef ds:uri="http://schemas.openxmlformats.org/officeDocument/2006/bibliography"/>
   </ds:schemaRefs>

</xml_diff>